<commit_message>
Completed but to use it we have to use the chrome extension named Moesif Origin and CORS Changer
</commit_message>
<xml_diff>
--- a/Docs.docx
+++ b/Docs.docx
@@ -1039,7 +1039,7 @@
           </mc:Choice>
           <mc:Fallback>
             <w:pict>
-              <v:rect w14:anchorId="10F23E3F" id="Rectangle 6" o:spid="_x0000_s1026" style="position:absolute;margin-left:48pt;margin-top:46.6pt;width:106.3pt;height:17.15pt;z-index:251659264;visibility:visible;mso-wrap-style:square;mso-wrap-distance-left:9pt;mso-wrap-distance-top:0;mso-wrap-distance-right:9pt;mso-wrap-distance-bottom:0;mso-position-horizontal:absolute;mso-position-horizontal-relative:text;mso-position-vertical:absolute;mso-position-vertical-relative:text;v-text-anchor:middle" o:gfxdata="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" filled="f" strokecolor="red" strokeweight="2.25pt"/>
+              <v:rect w14:anchorId="3796D6FD" id="Rectangle 6" o:spid="_x0000_s1026" style="position:absolute;margin-left:48pt;margin-top:46.6pt;width:106.3pt;height:17.15pt;z-index:251659264;visibility:visible;mso-wrap-style:square;mso-wrap-distance-left:9pt;mso-wrap-distance-top:0;mso-wrap-distance-right:9pt;mso-wrap-distance-bottom:0;mso-position-horizontal:absolute;mso-position-horizontal-relative:text;mso-position-vertical:absolute;mso-position-vertical-relative:text;v-text-anchor:middle" o:gfxdata="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" filled="f" strokecolor="red" strokeweight="2.25pt"/>
             </w:pict>
           </mc:Fallback>
         </mc:AlternateContent>
@@ -1196,6 +1196,966 @@
           <w:noProof/>
         </w:rPr>
         <w:t>For not making the node_modules files in the git we make an .gitignore file and in it we add the node_modules</w:t>
+      </w:r>
+    </w:p>
+    <w:p>
+      <w:pPr>
+        <w:pStyle w:val="ListParagraph"/>
+        <w:numPr>
+          <w:ilvl w:val="0"/>
+          <w:numId w:val="1"/>
+        </w:numPr>
+        <w:rPr>
+          <w:noProof/>
+        </w:rPr>
+      </w:pPr>
+      <w:r>
+        <w:rPr>
+          <w:noProof/>
+        </w:rPr>
+        <w:t>Now to append the message in the chat box we will write the following code in the client.js</w:t>
+      </w:r>
+    </w:p>
+    <w:p>
+      <w:pPr>
+        <w:pStyle w:val="ListParagraph"/>
+        <w:rPr>
+          <w:noProof/>
+        </w:rPr>
+      </w:pPr>
+      <w:r>
+        <w:rPr>
+          <w:noProof/>
+        </w:rPr>
+        <w:drawing>
+          <wp:inline distT="0" distB="0" distL="0" distR="0" wp14:anchorId="472E076E" wp14:editId="664B6C50">
+            <wp:extent cx="4528457" cy="1470025"/>
+            <wp:effectExtent l="0" t="0" r="5715" b="0"/>
+            <wp:docPr id="7" name="Picture 7"/>
+            <wp:cNvGraphicFramePr>
+              <a:graphicFrameLocks xmlns:a="http://schemas.openxmlformats.org/drawingml/2006/main" noChangeAspect="1"/>
+            </wp:cNvGraphicFramePr>
+            <a:graphic xmlns:a="http://schemas.openxmlformats.org/drawingml/2006/main">
+              <a:graphicData uri="http://schemas.openxmlformats.org/drawingml/2006/picture">
+                <pic:pic xmlns:pic="http://schemas.openxmlformats.org/drawingml/2006/picture">
+                  <pic:nvPicPr>
+                    <pic:cNvPr id="7" name="Picture 7"/>
+                    <pic:cNvPicPr/>
+                  </pic:nvPicPr>
+                  <pic:blipFill>
+                    <a:blip r:embed="rId10">
+                      <a:extLst>
+                        <a:ext uri="{28A0092B-C50C-407E-A947-70E740481C1C}">
+                          <a14:useLocalDpi xmlns:a14="http://schemas.microsoft.com/office/drawing/2010/main" val="0"/>
+                        </a:ext>
+                      </a:extLst>
+                    </a:blip>
+                    <a:stretch>
+                      <a:fillRect/>
+                    </a:stretch>
+                  </pic:blipFill>
+                  <pic:spPr>
+                    <a:xfrm>
+                      <a:off x="0" y="0"/>
+                      <a:ext cx="4557398" cy="1479420"/>
+                    </a:xfrm>
+                    <a:prstGeom prst="rect">
+                      <a:avLst/>
+                    </a:prstGeom>
+                  </pic:spPr>
+                </pic:pic>
+              </a:graphicData>
+            </a:graphic>
+          </wp:inline>
+        </w:drawing>
+      </w:r>
+    </w:p>
+    <w:p>
+      <w:pPr>
+        <w:pStyle w:val="ListParagraph"/>
+        <w:rPr>
+          <w:noProof/>
+        </w:rPr>
+      </w:pPr>
+      <w:r>
+        <w:rPr>
+          <w:noProof/>
+        </w:rPr>
+        <w:sym w:font="Wingdings" w:char="F0E0"/>
+      </w:r>
+      <w:r>
+        <w:rPr>
+          <w:noProof/>
+        </w:rPr>
+        <w:t>And the upward one is the append function which will be called when the following user-joined function is called</w:t>
+      </w:r>
+    </w:p>
+    <w:p>
+      <w:pPr>
+        <w:pStyle w:val="ListParagraph"/>
+        <w:rPr>
+          <w:noProof/>
+        </w:rPr>
+      </w:pPr>
+      <w:r>
+        <w:rPr>
+          <w:noProof/>
+        </w:rPr>
+        <w:drawing>
+          <wp:inline distT="0" distB="0" distL="0" distR="0" wp14:anchorId="6C66FBBD" wp14:editId="33613B31">
+            <wp:extent cx="3815443" cy="532765"/>
+            <wp:effectExtent l="0" t="0" r="0" b="635"/>
+            <wp:docPr id="8" name="Picture 8"/>
+            <wp:cNvGraphicFramePr>
+              <a:graphicFrameLocks xmlns:a="http://schemas.openxmlformats.org/drawingml/2006/main" noChangeAspect="1"/>
+            </wp:cNvGraphicFramePr>
+            <a:graphic xmlns:a="http://schemas.openxmlformats.org/drawingml/2006/main">
+              <a:graphicData uri="http://schemas.openxmlformats.org/drawingml/2006/picture">
+                <pic:pic xmlns:pic="http://schemas.openxmlformats.org/drawingml/2006/picture">
+                  <pic:nvPicPr>
+                    <pic:cNvPr id="8" name="Picture 8"/>
+                    <pic:cNvPicPr/>
+                  </pic:nvPicPr>
+                  <pic:blipFill>
+                    <a:blip r:embed="rId11">
+                      <a:extLst>
+                        <a:ext uri="{28A0092B-C50C-407E-A947-70E740481C1C}">
+                          <a14:useLocalDpi xmlns:a14="http://schemas.microsoft.com/office/drawing/2010/main" val="0"/>
+                        </a:ext>
+                      </a:extLst>
+                    </a:blip>
+                    <a:stretch>
+                      <a:fillRect/>
+                    </a:stretch>
+                  </pic:blipFill>
+                  <pic:spPr>
+                    <a:xfrm>
+                      <a:off x="0" y="0"/>
+                      <a:ext cx="3893851" cy="543713"/>
+                    </a:xfrm>
+                    <a:prstGeom prst="rect">
+                      <a:avLst/>
+                    </a:prstGeom>
+                  </pic:spPr>
+                </pic:pic>
+              </a:graphicData>
+            </a:graphic>
+          </wp:inline>
+        </w:drawing>
+      </w:r>
+    </w:p>
+    <w:p>
+      <w:pPr>
+        <w:pStyle w:val="ListParagraph"/>
+        <w:rPr>
+          <w:noProof/>
+        </w:rPr>
+      </w:pPr>
+      <w:r>
+        <w:rPr>
+          <w:noProof/>
+        </w:rPr>
+        <w:sym w:font="Wingdings" w:char="F0E0"/>
+      </w:r>
+      <w:r>
+        <w:rPr>
+          <w:noProof/>
+        </w:rPr>
+        <w:t>And this user-joined function is</w:t>
+      </w:r>
+      <w:r>
+        <w:rPr>
+          <w:noProof/>
+        </w:rPr>
+        <w:t xml:space="preserve"> called from the index.js which is on the nodeServer folder i.e. on the backend ApI and this will be called at the instatnt when the last line of the new-user-joined function is called</w:t>
+      </w:r>
+    </w:p>
+    <w:p>
+      <w:pPr>
+        <w:pStyle w:val="ListParagraph"/>
+        <w:rPr>
+          <w:noProof/>
+        </w:rPr>
+      </w:pPr>
+      <w:r>
+        <w:rPr>
+          <w:noProof/>
+        </w:rPr>
+        <w:drawing>
+          <wp:inline distT="0" distB="0" distL="0" distR="0" wp14:anchorId="6608CCAC" wp14:editId="4EF94F59">
+            <wp:extent cx="3684814" cy="832485"/>
+            <wp:effectExtent l="0" t="0" r="0" b="5715"/>
+            <wp:docPr id="9" name="Picture 9"/>
+            <wp:cNvGraphicFramePr>
+              <a:graphicFrameLocks xmlns:a="http://schemas.openxmlformats.org/drawingml/2006/main" noChangeAspect="1"/>
+            </wp:cNvGraphicFramePr>
+            <a:graphic xmlns:a="http://schemas.openxmlformats.org/drawingml/2006/main">
+              <a:graphicData uri="http://schemas.openxmlformats.org/drawingml/2006/picture">
+                <pic:pic xmlns:pic="http://schemas.openxmlformats.org/drawingml/2006/picture">
+                  <pic:nvPicPr>
+                    <pic:cNvPr id="9" name="Picture 9"/>
+                    <pic:cNvPicPr/>
+                  </pic:nvPicPr>
+                  <pic:blipFill>
+                    <a:blip r:embed="rId12">
+                      <a:extLst>
+                        <a:ext uri="{28A0092B-C50C-407E-A947-70E740481C1C}">
+                          <a14:useLocalDpi xmlns:a14="http://schemas.microsoft.com/office/drawing/2010/main" val="0"/>
+                        </a:ext>
+                      </a:extLst>
+                    </a:blip>
+                    <a:stretch>
+                      <a:fillRect/>
+                    </a:stretch>
+                  </pic:blipFill>
+                  <pic:spPr>
+                    <a:xfrm>
+                      <a:off x="0" y="0"/>
+                      <a:ext cx="3718349" cy="840061"/>
+                    </a:xfrm>
+                    <a:prstGeom prst="rect">
+                      <a:avLst/>
+                    </a:prstGeom>
+                  </pic:spPr>
+                </pic:pic>
+              </a:graphicData>
+            </a:graphic>
+          </wp:inline>
+        </w:drawing>
+      </w:r>
+    </w:p>
+    <w:p>
+      <w:pPr>
+        <w:pStyle w:val="ListParagraph"/>
+        <w:rPr>
+          <w:noProof/>
+        </w:rPr>
+      </w:pPr>
+      <w:r>
+        <w:rPr>
+          <w:noProof/>
+        </w:rPr>
+        <w:sym w:font="Wingdings" w:char="F0E0"/>
+      </w:r>
+      <w:r>
+        <w:rPr>
+          <w:noProof/>
+        </w:rPr>
+        <w:t>And this new-user-joined function is called or emited from the client.js i.e. frontend part when the alert is submited, hence this forms an loop</w:t>
+      </w:r>
+    </w:p>
+    <w:p>
+      <w:pPr>
+        <w:pStyle w:val="ListParagraph"/>
+        <w:numPr>
+          <w:ilvl w:val="0"/>
+          <w:numId w:val="1"/>
+        </w:numPr>
+        <w:rPr>
+          <w:noProof/>
+        </w:rPr>
+      </w:pPr>
+      <w:r>
+        <w:rPr>
+          <w:noProof/>
+        </w:rPr>
+        <w:t>Now we will work on the new functinality of the sending the message from one to all, for that we will first go to the index.js of the nodeServer and write the following code in it</w:t>
+      </w:r>
+    </w:p>
+    <w:p>
+      <w:pPr>
+        <w:pStyle w:val="ListParagraph"/>
+        <w:rPr>
+          <w:noProof/>
+        </w:rPr>
+      </w:pPr>
+      <w:r>
+        <w:rPr>
+          <w:noProof/>
+        </w:rPr>
+        <w:drawing>
+          <wp:inline distT="0" distB="0" distL="0" distR="0" wp14:anchorId="34AA0C81" wp14:editId="21DDE782">
+            <wp:extent cx="4245429" cy="455775"/>
+            <wp:effectExtent l="0" t="0" r="3175" b="1905"/>
+            <wp:docPr id="14" name="Picture 14"/>
+            <wp:cNvGraphicFramePr>
+              <a:graphicFrameLocks xmlns:a="http://schemas.openxmlformats.org/drawingml/2006/main" noChangeAspect="1"/>
+            </wp:cNvGraphicFramePr>
+            <a:graphic xmlns:a="http://schemas.openxmlformats.org/drawingml/2006/main">
+              <a:graphicData uri="http://schemas.openxmlformats.org/drawingml/2006/picture">
+                <pic:pic xmlns:pic="http://schemas.openxmlformats.org/drawingml/2006/picture">
+                  <pic:nvPicPr>
+                    <pic:cNvPr id="14" name="Picture 14"/>
+                    <pic:cNvPicPr/>
+                  </pic:nvPicPr>
+                  <pic:blipFill>
+                    <a:blip r:embed="rId13" cstate="print">
+                      <a:extLst>
+                        <a:ext uri="{28A0092B-C50C-407E-A947-70E740481C1C}">
+                          <a14:useLocalDpi xmlns:a14="http://schemas.microsoft.com/office/drawing/2010/main" val="0"/>
+                        </a:ext>
+                      </a:extLst>
+                    </a:blip>
+                    <a:stretch>
+                      <a:fillRect/>
+                    </a:stretch>
+                  </pic:blipFill>
+                  <pic:spPr>
+                    <a:xfrm>
+                      <a:off x="0" y="0"/>
+                      <a:ext cx="4269160" cy="458323"/>
+                    </a:xfrm>
+                    <a:prstGeom prst="rect">
+                      <a:avLst/>
+                    </a:prstGeom>
+                  </pic:spPr>
+                </pic:pic>
+              </a:graphicData>
+            </a:graphic>
+          </wp:inline>
+        </w:drawing>
+      </w:r>
+    </w:p>
+    <w:p>
+      <w:pPr>
+        <w:pStyle w:val="ListParagraph"/>
+        <w:rPr>
+          <w:noProof/>
+        </w:rPr>
+      </w:pPr>
+      <w:r>
+        <w:rPr>
+          <w:noProof/>
+        </w:rPr>
+        <w:sym w:font="Wingdings" w:char="F0E0"/>
+      </w:r>
+      <w:r>
+        <w:rPr>
+          <w:noProof/>
+        </w:rPr>
+        <w:t>Than we will make the receive function in the client.js by writing the following code in the client.js</w:t>
+      </w:r>
+    </w:p>
+    <w:p>
+      <w:pPr>
+        <w:pStyle w:val="ListParagraph"/>
+        <w:rPr>
+          <w:noProof/>
+        </w:rPr>
+      </w:pPr>
+      <w:r>
+        <w:rPr>
+          <w:noProof/>
+        </w:rPr>
+        <w:drawing>
+          <wp:inline distT="0" distB="0" distL="0" distR="0" wp14:anchorId="4A02E7F6" wp14:editId="0C039E19">
+            <wp:extent cx="4637314" cy="513080"/>
+            <wp:effectExtent l="0" t="0" r="0" b="1270"/>
+            <wp:docPr id="13" name="Picture 13"/>
+            <wp:cNvGraphicFramePr>
+              <a:graphicFrameLocks xmlns:a="http://schemas.openxmlformats.org/drawingml/2006/main" noChangeAspect="1"/>
+            </wp:cNvGraphicFramePr>
+            <a:graphic xmlns:a="http://schemas.openxmlformats.org/drawingml/2006/main">
+              <a:graphicData uri="http://schemas.openxmlformats.org/drawingml/2006/picture">
+                <pic:pic xmlns:pic="http://schemas.openxmlformats.org/drawingml/2006/picture">
+                  <pic:nvPicPr>
+                    <pic:cNvPr id="13" name="Picture 13"/>
+                    <pic:cNvPicPr/>
+                  </pic:nvPicPr>
+                  <pic:blipFill>
+                    <a:blip r:embed="rId14">
+                      <a:extLst>
+                        <a:ext uri="{28A0092B-C50C-407E-A947-70E740481C1C}">
+                          <a14:useLocalDpi xmlns:a14="http://schemas.microsoft.com/office/drawing/2010/main" val="0"/>
+                        </a:ext>
+                      </a:extLst>
+                    </a:blip>
+                    <a:stretch>
+                      <a:fillRect/>
+                    </a:stretch>
+                  </pic:blipFill>
+                  <pic:spPr>
+                    <a:xfrm>
+                      <a:off x="0" y="0"/>
+                      <a:ext cx="4764948" cy="527202"/>
+                    </a:xfrm>
+                    <a:prstGeom prst="rect">
+                      <a:avLst/>
+                    </a:prstGeom>
+                  </pic:spPr>
+                </pic:pic>
+              </a:graphicData>
+            </a:graphic>
+          </wp:inline>
+        </w:drawing>
+      </w:r>
+    </w:p>
+    <w:p>
+      <w:pPr>
+        <w:pStyle w:val="ListParagraph"/>
+        <w:rPr>
+          <w:noProof/>
+        </w:rPr>
+      </w:pPr>
+      <w:r>
+        <w:rPr>
+          <w:noProof/>
+        </w:rPr>
+        <w:sym w:font="Wingdings" w:char="F0E0"/>
+      </w:r>
+      <w:r>
+        <w:rPr>
+          <w:noProof/>
+        </w:rPr>
+        <w:t>And we have to also make some changes in the form when we submit the form</w:t>
+      </w:r>
+      <w:r>
+        <w:rPr>
+          <w:noProof/>
+        </w:rPr>
+        <w:t xml:space="preserve">, we have to put the eventListener when we click on the submit </w:t>
+      </w:r>
+    </w:p>
+    <w:p>
+      <w:pPr>
+        <w:pStyle w:val="ListParagraph"/>
+        <w:rPr>
+          <w:noProof/>
+        </w:rPr>
+      </w:pPr>
+      <w:r>
+        <w:rPr>
+          <w:noProof/>
+        </w:rPr>
+        <w:lastRenderedPageBreak/>
+        <w:sym w:font="Wingdings" w:char="F0E0"/>
+      </w:r>
+      <w:r>
+        <w:rPr>
+          <w:noProof/>
+        </w:rPr>
+        <w:t xml:space="preserve">And from the client.js we can add an eventListener </w:t>
+      </w:r>
+      <w:r>
+        <w:rPr>
+          <w:noProof/>
+        </w:rPr>
+        <w:t>which is be acted when the submit is been called from the form and an event will be maked to run and we will make also the use  of the preventDefault to prevent the any of the change in the website</w:t>
+      </w:r>
+    </w:p>
+    <w:p>
+      <w:pPr>
+        <w:pStyle w:val="ListParagraph"/>
+        <w:rPr>
+          <w:noProof/>
+        </w:rPr>
+      </w:pPr>
+      <w:r>
+        <w:rPr>
+          <w:noProof/>
+        </w:rPr>
+        <w:tab/>
+      </w:r>
+      <w:r>
+        <w:rPr>
+          <w:noProof/>
+        </w:rPr>
+        <w:drawing>
+          <wp:inline distT="0" distB="0" distL="0" distR="0" wp14:anchorId="7F857BBD" wp14:editId="3611640B">
+            <wp:extent cx="3813890" cy="1006929"/>
+            <wp:effectExtent l="0" t="0" r="0" b="3175"/>
+            <wp:docPr id="12" name="Picture 12"/>
+            <wp:cNvGraphicFramePr>
+              <a:graphicFrameLocks xmlns:a="http://schemas.openxmlformats.org/drawingml/2006/main" noChangeAspect="1"/>
+            </wp:cNvGraphicFramePr>
+            <a:graphic xmlns:a="http://schemas.openxmlformats.org/drawingml/2006/main">
+              <a:graphicData uri="http://schemas.openxmlformats.org/drawingml/2006/picture">
+                <pic:pic xmlns:pic="http://schemas.openxmlformats.org/drawingml/2006/picture">
+                  <pic:nvPicPr>
+                    <pic:cNvPr id="12" name="Picture 12"/>
+                    <pic:cNvPicPr/>
+                  </pic:nvPicPr>
+                  <pic:blipFill>
+                    <a:blip r:embed="rId15">
+                      <a:extLst>
+                        <a:ext uri="{28A0092B-C50C-407E-A947-70E740481C1C}">
+                          <a14:useLocalDpi xmlns:a14="http://schemas.microsoft.com/office/drawing/2010/main" val="0"/>
+                        </a:ext>
+                      </a:extLst>
+                    </a:blip>
+                    <a:stretch>
+                      <a:fillRect/>
+                    </a:stretch>
+                  </pic:blipFill>
+                  <pic:spPr>
+                    <a:xfrm>
+                      <a:off x="0" y="0"/>
+                      <a:ext cx="3849252" cy="1016265"/>
+                    </a:xfrm>
+                    <a:prstGeom prst="rect">
+                      <a:avLst/>
+                    </a:prstGeom>
+                  </pic:spPr>
+                </pic:pic>
+              </a:graphicData>
+            </a:graphic>
+          </wp:inline>
+        </w:drawing>
+      </w:r>
+    </w:p>
+    <w:p>
+      <w:pPr>
+        <w:pStyle w:val="ListParagraph"/>
+        <w:rPr>
+          <w:noProof/>
+        </w:rPr>
+      </w:pPr>
+      <w:r>
+        <w:rPr>
+          <w:noProof/>
+        </w:rPr>
+        <w:sym w:font="Wingdings" w:char="F0E0"/>
+      </w:r>
+      <w:r>
+        <w:rPr>
+          <w:noProof/>
+        </w:rPr>
+        <w:t>And than we will save the value in the massageInput in the variable named the message</w:t>
+      </w:r>
+    </w:p>
+    <w:p>
+      <w:pPr>
+        <w:pStyle w:val="ListParagraph"/>
+        <w:rPr>
+          <w:noProof/>
+        </w:rPr>
+      </w:pPr>
+      <w:r>
+        <w:rPr>
+          <w:noProof/>
+        </w:rPr>
+        <w:sym w:font="Wingdings" w:char="F0E0"/>
+      </w:r>
+      <w:r>
+        <w:rPr>
+          <w:noProof/>
+        </w:rPr>
+        <w:t>Than will a</w:t>
+      </w:r>
+      <w:r>
+        <w:rPr>
+          <w:noProof/>
+        </w:rPr>
+        <w:t>p</w:t>
+      </w:r>
+      <w:r>
+        <w:rPr>
+          <w:noProof/>
+        </w:rPr>
+        <w:t xml:space="preserve">pend the value by the help of the append fucntion </w:t>
+      </w:r>
+    </w:p>
+    <w:p>
+      <w:pPr>
+        <w:pStyle w:val="ListParagraph"/>
+        <w:rPr>
+          <w:noProof/>
+        </w:rPr>
+      </w:pPr>
+      <w:r>
+        <w:rPr>
+          <w:noProof/>
+        </w:rPr>
+        <w:sym w:font="Wingdings" w:char="F0E0"/>
+      </w:r>
+      <w:r>
+        <w:rPr>
+          <w:noProof/>
+        </w:rPr>
+        <w:t>Than will emit the send fucntion and make the value of the messageInput null</w:t>
+      </w:r>
+    </w:p>
+    <w:p>
+      <w:pPr>
+        <w:pStyle w:val="ListParagraph"/>
+        <w:numPr>
+          <w:ilvl w:val="0"/>
+          <w:numId w:val="1"/>
+        </w:numPr>
+        <w:rPr>
+          <w:noProof/>
+        </w:rPr>
+      </w:pPr>
+      <w:r>
+        <w:rPr>
+          <w:noProof/>
+        </w:rPr>
+        <w:t xml:space="preserve">In the </w:t>
+      </w:r>
+      <w:r>
+        <w:rPr>
+          <w:b/>
+          <w:bCs/>
+          <w:noProof/>
+        </w:rPr>
+        <w:t>socket.io</w:t>
+      </w:r>
+      <w:r>
+        <w:rPr>
+          <w:noProof/>
+        </w:rPr>
+        <w:t xml:space="preserve"> when any user leaves the socket than an event named the disconnect is been fired by the socket.io</w:t>
+      </w:r>
+    </w:p>
+    <w:p>
+      <w:pPr>
+        <w:pStyle w:val="ListParagraph"/>
+        <w:numPr>
+          <w:ilvl w:val="0"/>
+          <w:numId w:val="1"/>
+        </w:numPr>
+        <w:rPr>
+          <w:noProof/>
+        </w:rPr>
+      </w:pPr>
+      <w:r>
+        <w:rPr>
+          <w:noProof/>
+        </w:rPr>
+        <w:t>For making an notifications to all that an user has leaved the socket we will make an function for it</w:t>
+      </w:r>
+      <w:r>
+        <w:rPr>
+          <w:noProof/>
+        </w:rPr>
+        <w:t xml:space="preserve"> in the index.js in the nodeServer folder</w:t>
+      </w:r>
+      <w:r>
+        <w:rPr>
+          <w:noProof/>
+        </w:rPr>
+        <w:t>, Example</w:t>
+      </w:r>
+    </w:p>
+    <w:p>
+      <w:pPr>
+        <w:pStyle w:val="ListParagraph"/>
+        <w:rPr>
+          <w:noProof/>
+        </w:rPr>
+      </w:pPr>
+      <w:r>
+        <w:rPr>
+          <w:noProof/>
+        </w:rPr>
+        <w:drawing>
+          <wp:inline distT="0" distB="0" distL="0" distR="0" wp14:anchorId="19E86064" wp14:editId="2E471CDE">
+            <wp:extent cx="3777343" cy="619125"/>
+            <wp:effectExtent l="0" t="0" r="0" b="0"/>
+            <wp:docPr id="15" name="Picture 15"/>
+            <wp:cNvGraphicFramePr>
+              <a:graphicFrameLocks xmlns:a="http://schemas.openxmlformats.org/drawingml/2006/main" noChangeAspect="1"/>
+            </wp:cNvGraphicFramePr>
+            <a:graphic xmlns:a="http://schemas.openxmlformats.org/drawingml/2006/main">
+              <a:graphicData uri="http://schemas.openxmlformats.org/drawingml/2006/picture">
+                <pic:pic xmlns:pic="http://schemas.openxmlformats.org/drawingml/2006/picture">
+                  <pic:nvPicPr>
+                    <pic:cNvPr id="15" name="Picture 15"/>
+                    <pic:cNvPicPr/>
+                  </pic:nvPicPr>
+                  <pic:blipFill>
+                    <a:blip r:embed="rId16">
+                      <a:extLst>
+                        <a:ext uri="{28A0092B-C50C-407E-A947-70E740481C1C}">
+                          <a14:useLocalDpi xmlns:a14="http://schemas.microsoft.com/office/drawing/2010/main" val="0"/>
+                        </a:ext>
+                      </a:extLst>
+                    </a:blip>
+                    <a:stretch>
+                      <a:fillRect/>
+                    </a:stretch>
+                  </pic:blipFill>
+                  <pic:spPr>
+                    <a:xfrm>
+                      <a:off x="0" y="0"/>
+                      <a:ext cx="3853453" cy="631600"/>
+                    </a:xfrm>
+                    <a:prstGeom prst="rect">
+                      <a:avLst/>
+                    </a:prstGeom>
+                  </pic:spPr>
+                </pic:pic>
+              </a:graphicData>
+            </a:graphic>
+          </wp:inline>
+        </w:drawing>
+      </w:r>
+    </w:p>
+    <w:p>
+      <w:pPr>
+        <w:pStyle w:val="ListParagraph"/>
+        <w:rPr>
+          <w:noProof/>
+        </w:rPr>
+      </w:pPr>
+      <w:r>
+        <w:rPr>
+          <w:noProof/>
+        </w:rPr>
+        <w:sym w:font="Wingdings" w:char="F0E0"/>
+      </w:r>
+      <w:r>
+        <w:rPr>
+          <w:noProof/>
+        </w:rPr>
+        <w:t>This function will detect the disconnect automatically when the user leaves, and than will broadcast and emit the left and than the delete the user from the users array</w:t>
+      </w:r>
+    </w:p>
+    <w:p>
+      <w:pPr>
+        <w:pStyle w:val="ListParagraph"/>
+        <w:rPr>
+          <w:noProof/>
+        </w:rPr>
+      </w:pPr>
+      <w:r>
+        <w:rPr>
+          <w:noProof/>
+        </w:rPr>
+        <w:drawing>
+          <wp:inline distT="0" distB="0" distL="0" distR="0" wp14:anchorId="7D76157C" wp14:editId="6AD8EAF4">
+            <wp:extent cx="3554186" cy="380981"/>
+            <wp:effectExtent l="0" t="0" r="0" b="635"/>
+            <wp:docPr id="16" name="Picture 16"/>
+            <wp:cNvGraphicFramePr>
+              <a:graphicFrameLocks xmlns:a="http://schemas.openxmlformats.org/drawingml/2006/main" noChangeAspect="1"/>
+            </wp:cNvGraphicFramePr>
+            <a:graphic xmlns:a="http://schemas.openxmlformats.org/drawingml/2006/main">
+              <a:graphicData uri="http://schemas.openxmlformats.org/drawingml/2006/picture">
+                <pic:pic xmlns:pic="http://schemas.openxmlformats.org/drawingml/2006/picture">
+                  <pic:nvPicPr>
+                    <pic:cNvPr id="16" name="Picture 16"/>
+                    <pic:cNvPicPr/>
+                  </pic:nvPicPr>
+                  <pic:blipFill>
+                    <a:blip r:embed="rId17">
+                      <a:extLst>
+                        <a:ext uri="{28A0092B-C50C-407E-A947-70E740481C1C}">
+                          <a14:useLocalDpi xmlns:a14="http://schemas.microsoft.com/office/drawing/2010/main" val="0"/>
+                        </a:ext>
+                      </a:extLst>
+                    </a:blip>
+                    <a:stretch>
+                      <a:fillRect/>
+                    </a:stretch>
+                  </pic:blipFill>
+                  <pic:spPr>
+                    <a:xfrm>
+                      <a:off x="0" y="0"/>
+                      <a:ext cx="3616119" cy="387620"/>
+                    </a:xfrm>
+                    <a:prstGeom prst="rect">
+                      <a:avLst/>
+                    </a:prstGeom>
+                  </pic:spPr>
+                </pic:pic>
+              </a:graphicData>
+            </a:graphic>
+          </wp:inline>
+        </w:drawing>
+      </w:r>
+    </w:p>
+    <w:p>
+      <w:pPr>
+        <w:pStyle w:val="ListParagraph"/>
+        <w:rPr>
+          <w:noProof/>
+        </w:rPr>
+      </w:pPr>
+      <w:r>
+        <w:rPr>
+          <w:noProof/>
+        </w:rPr>
+        <w:sym w:font="Wingdings" w:char="F0E0"/>
+      </w:r>
+      <w:r>
+        <w:rPr>
+          <w:noProof/>
+        </w:rPr>
+        <w:t>And than will make the left function on the client side and than will append the left message in the text box</w:t>
+      </w:r>
+    </w:p>
+    <w:p>
+      <w:pPr>
+        <w:pStyle w:val="ListParagraph"/>
+        <w:numPr>
+          <w:ilvl w:val="0"/>
+          <w:numId w:val="1"/>
+        </w:numPr>
+        <w:rPr>
+          <w:noProof/>
+        </w:rPr>
+      </w:pPr>
+      <w:r>
+        <w:rPr>
+          <w:noProof/>
+        </w:rPr>
+        <w:t>Than we will make an notification when the message will be arrived to the any of the user for it we have to download the .mp3 file of the sound</w:t>
+      </w:r>
+    </w:p>
+    <w:p>
+      <w:pPr>
+        <w:pStyle w:val="ListParagraph"/>
+        <w:numPr>
+          <w:ilvl w:val="0"/>
+          <w:numId w:val="1"/>
+        </w:numPr>
+        <w:rPr>
+          <w:noProof/>
+        </w:rPr>
+      </w:pPr>
+      <w:r>
+        <w:rPr>
+          <w:noProof/>
+        </w:rPr>
+        <w:t xml:space="preserve">And than in the client.js will write the following statement on the top of the </w:t>
+      </w:r>
+      <w:r>
+        <w:rPr>
+          <w:noProof/>
+        </w:rPr>
+        <w:t>file with other import statments</w:t>
+      </w:r>
+      <w:r>
+        <w:rPr>
+          <w:noProof/>
+        </w:rPr>
+        <w:t>:</w:t>
+      </w:r>
+    </w:p>
+    <w:p>
+      <w:pPr>
+        <w:pStyle w:val="ListParagraph"/>
+        <w:ind w:left="1440" w:firstLine="720"/>
+        <w:rPr>
+          <w:b/>
+          <w:bCs/>
+          <w:noProof/>
+        </w:rPr>
+      </w:pPr>
+      <w:r>
+        <w:rPr>
+          <w:b/>
+          <w:bCs/>
+          <w:noProof/>
+        </w:rPr>
+        <w:t>var audio=new Audio(‘ting.mp3’);</w:t>
+      </w:r>
+    </w:p>
+    <w:p>
+      <w:pPr>
+        <w:pStyle w:val="ListParagraph"/>
+        <w:numPr>
+          <w:ilvl w:val="0"/>
+          <w:numId w:val="1"/>
+        </w:numPr>
+        <w:rPr>
+          <w:noProof/>
+        </w:rPr>
+      </w:pPr>
+      <w:r>
+        <w:rPr>
+          <w:noProof/>
+        </w:rPr>
+        <w:t xml:space="preserve">And than make the audio to play by writing the  </w:t>
+      </w:r>
+      <w:r>
+        <w:rPr>
+          <w:b/>
+          <w:bCs/>
+          <w:noProof/>
+        </w:rPr>
+        <w:t>audio.play();</w:t>
+      </w:r>
+      <w:r>
+        <w:rPr>
+          <w:noProof/>
+        </w:rPr>
+        <w:t xml:space="preserve"> where we want to play the audio, Example</w:t>
+      </w:r>
+    </w:p>
+    <w:p>
+      <w:pPr>
+        <w:pStyle w:val="ListParagraph"/>
+        <w:rPr>
+          <w:noProof/>
+        </w:rPr>
+      </w:pPr>
+      <w:r>
+        <w:rPr>
+          <w:noProof/>
+        </w:rPr>
+        <w:drawing>
+          <wp:inline distT="0" distB="0" distL="0" distR="0" wp14:anchorId="24192C22" wp14:editId="1624CA8C">
+            <wp:extent cx="4731443" cy="1382485"/>
+            <wp:effectExtent l="0" t="0" r="0" b="8255"/>
+            <wp:docPr id="17" name="Picture 17"/>
+            <wp:cNvGraphicFramePr>
+              <a:graphicFrameLocks xmlns:a="http://schemas.openxmlformats.org/drawingml/2006/main" noChangeAspect="1"/>
+            </wp:cNvGraphicFramePr>
+            <a:graphic xmlns:a="http://schemas.openxmlformats.org/drawingml/2006/main">
+              <a:graphicData uri="http://schemas.openxmlformats.org/drawingml/2006/picture">
+                <pic:pic xmlns:pic="http://schemas.openxmlformats.org/drawingml/2006/picture">
+                  <pic:nvPicPr>
+                    <pic:cNvPr id="17" name="Picture 17"/>
+                    <pic:cNvPicPr/>
+                  </pic:nvPicPr>
+                  <pic:blipFill>
+                    <a:blip r:embed="rId18">
+                      <a:extLst>
+                        <a:ext uri="{28A0092B-C50C-407E-A947-70E740481C1C}">
+                          <a14:useLocalDpi xmlns:a14="http://schemas.microsoft.com/office/drawing/2010/main" val="0"/>
+                        </a:ext>
+                      </a:extLst>
+                    </a:blip>
+                    <a:stretch>
+                      <a:fillRect/>
+                    </a:stretch>
+                  </pic:blipFill>
+                  <pic:spPr>
+                    <a:xfrm>
+                      <a:off x="0" y="0"/>
+                      <a:ext cx="4760118" cy="1390864"/>
+                    </a:xfrm>
+                    <a:prstGeom prst="rect">
+                      <a:avLst/>
+                    </a:prstGeom>
+                  </pic:spPr>
+                </pic:pic>
+              </a:graphicData>
+            </a:graphic>
+          </wp:inline>
+        </w:drawing>
+      </w:r>
+    </w:p>
+    <w:p>
+      <w:pPr>
+        <w:pStyle w:val="ListParagraph"/>
+        <w:rPr>
+          <w:noProof/>
+        </w:rPr>
+      </w:pPr>
+      <w:r>
+        <w:rPr>
+          <w:noProof/>
+        </w:rPr>
+        <w:sym w:font="Wingdings" w:char="F0E0"/>
+      </w:r>
+      <w:r>
+        <w:rPr>
+          <w:noProof/>
+        </w:rPr>
+        <w:t>And we will make the condition that if the message is on the left or center than only to ring the sound otherwise not by help of the if statment</w:t>
       </w:r>
     </w:p>
     <w:sectPr>

</xml_diff>